<commit_message>
meeting on 16.10.2014 decided on the odbII car project
</commit_message>
<xml_diff>
--- a/Weekly Progress Report 13-19Oct.docx
+++ b/Weekly Progress Report 13-19Oct.docx
@@ -384,6 +384,7 @@
           </w:p>
           <w:p>
             <w:r>
+              <w:lastRenderedPageBreak/>
               <w:t>Didn’t know what would hold the cube in place when it was being shuffled.</w:t>
             </w:r>
           </w:p>
@@ -394,6 +395,7 @@
           </w:tcPr>
           <w:p>
             <w:r>
+              <w:lastRenderedPageBreak/>
               <w:t>N/A</w:t>
             </w:r>
           </w:p>
@@ -425,14 +427,62 @@
     </w:p>
     <w:p>
       <w:r>
-        <w:lastRenderedPageBreak/>
         <w:t>My idea was a rasp</w:t>
       </w:r>
       <w:r>
         <w:t>b</w:t>
       </w:r>
       <w:r>
-        <w:t xml:space="preserve">erry pi that connects to a car via OBC2 and have some sort of interface so the user can see stats about their car - current mph, mpg, fuel intake </w:t>
+        <w:t xml:space="preserve">erry pi that connects to a car via OBC2 </w:t>
+      </w:r>
+    </w:p>
+    <w:p>
+      <w:proofErr w:type="gramStart"/>
+      <w:r>
+        <w:t>and</w:t>
+      </w:r>
+      <w:proofErr w:type="gramEnd"/>
+      <w:r>
+        <w:t xml:space="preserve"> have some sort of interface so the user can see stats about their car</w:t>
+      </w:r>
+    </w:p>
+    <w:p>
+      <w:pPr>
+        <w:pStyle w:val="ListParagraph"/>
+        <w:numPr>
+          <w:ilvl w:val="0"/>
+          <w:numId w:val="6"/>
+        </w:numPr>
+      </w:pPr>
+      <w:r>
+        <w:t>current mph,</w:t>
+      </w:r>
+    </w:p>
+    <w:p>
+      <w:pPr>
+        <w:pStyle w:val="ListParagraph"/>
+        <w:numPr>
+          <w:ilvl w:val="0"/>
+          <w:numId w:val="6"/>
+        </w:numPr>
+      </w:pPr>
+      <w:r>
+        <w:t xml:space="preserve"> mpg, </w:t>
+      </w:r>
+    </w:p>
+    <w:p>
+      <w:pPr>
+        <w:pStyle w:val="ListParagraph"/>
+        <w:numPr>
+          <w:ilvl w:val="0"/>
+          <w:numId w:val="6"/>
+        </w:numPr>
+      </w:pPr>
+      <w:r>
+        <w:t>5</w:t>
+      </w:r>
+      <w:r>
+        <w:t xml:space="preserve">fuel intake </w:t>
       </w:r>
       <w:proofErr w:type="spellStart"/>
       <w:r>
@@ -460,9 +510,125 @@
       </w:r>
     </w:p>
     <w:p>
-      <w:r>
-        <w:t>Record journeys in car with GPS</w:t>
-      </w:r>
+      <w:pPr>
+        <w:rPr>
+          <w:ins w:id="0" w:author="Robert Rendell" w:date="2014-10-16T14:44:00Z"/>
+          <w:b/>
+        </w:rPr>
+      </w:pPr>
+      <w:r>
+        <w:rPr>
+          <w:b/>
+        </w:rPr>
+        <w:t>R</w:t>
+      </w:r>
+      <w:r>
+        <w:rPr>
+          <w:b/>
+        </w:rPr>
+        <w:t>ecord journeys in car with GP</w:t>
+      </w:r>
+      <w:ins w:id="1" w:author="Robert Rendell" w:date="2014-10-16T14:41:00Z">
+        <w:r>
+          <w:rPr>
+            <w:b/>
+          </w:rPr>
+          <w:t xml:space="preserve"> (attach to raspberry pi </w:t>
+        </w:r>
+        <w:proofErr w:type="spellStart"/>
+        <w:r>
+          <w:rPr>
+            <w:b/>
+          </w:rPr>
+          <w:t>usb</w:t>
+        </w:r>
+        <w:proofErr w:type="spellEnd"/>
+        <w:r>
+          <w:rPr>
+            <w:b/>
+          </w:rPr>
+          <w:t>)</w:t>
+        </w:r>
+      </w:ins>
+    </w:p>
+    <w:p>
+      <w:pPr>
+        <w:rPr>
+          <w:ins w:id="2" w:author="Robert Rendell" w:date="2014-10-16T14:45:00Z"/>
+          <w:b/>
+        </w:rPr>
+      </w:pPr>
+      <w:ins w:id="3" w:author="Robert Rendell" w:date="2014-10-16T14:44:00Z">
+        <w:r>
+          <w:rPr>
+            <w:b/>
+          </w:rPr>
+          <w:t xml:space="preserve">Send data across to your </w:t>
+        </w:r>
+        <w:proofErr w:type="spellStart"/>
+        <w:r>
+          <w:rPr>
+            <w:b/>
+          </w:rPr>
+          <w:t>iphone</w:t>
+        </w:r>
+        <w:proofErr w:type="spellEnd"/>
+        <w:r>
+          <w:rPr>
+            <w:b/>
+          </w:rPr>
+          <w:t>.</w:t>
+        </w:r>
+      </w:ins>
+    </w:p>
+    <w:p>
+      <w:pPr>
+        <w:rPr>
+          <w:ins w:id="4" w:author="Robert Rendell" w:date="2014-10-16T14:44:00Z"/>
+          <w:b/>
+        </w:rPr>
+      </w:pPr>
+      <w:ins w:id="5" w:author="Robert Rendell" w:date="2014-10-16T14:45:00Z">
+        <w:r>
+          <w:rPr>
+            <w:b/>
+          </w:rPr>
+          <w:t>FM Transmitter</w:t>
+        </w:r>
+      </w:ins>
+      <w:bookmarkStart w:id="6" w:name="_GoBack"/>
+      <w:bookmarkEnd w:id="6"/>
+    </w:p>
+    <w:p>
+      <w:pPr>
+        <w:rPr>
+          <w:ins w:id="7" w:author="Robert Rendell" w:date="2014-10-16T14:42:00Z"/>
+          <w:b/>
+        </w:rPr>
+      </w:pPr>
+      <w:ins w:id="8" w:author="Robert Rendell" w:date="2014-10-16T14:45:00Z">
+        <w:r>
+          <w:rPr>
+            <w:b/>
+          </w:rPr>
+          <w:t>Dashboard online service (upload to web server)</w:t>
+        </w:r>
+      </w:ins>
+    </w:p>
+    <w:p>
+      <w:pPr>
+        <w:rPr>
+          <w:b/>
+        </w:rPr>
+      </w:pPr>
+      <w:ins w:id="9" w:author="Robert Rendell" w:date="2014-10-16T14:42:00Z">
+        <w:r>
+          <w:rPr>
+            <w:b/>
+          </w:rPr>
+          <w:t>Braking too harshly (sudden decrease of speed)</w:t>
+        </w:r>
+      </w:ins>
     </w:p>
     <w:p>
       <w:r>
@@ -499,12 +665,7 @@
     </w:p>
     <w:p>
       <w:r>
-        <w:t>Efficient Driving, could tell you</w:t>
-      </w:r>
-      <w:bookmarkStart w:id="0" w:name="_GoBack"/>
-      <w:bookmarkEnd w:id="0"/>
-      <w:r>
-        <w:t xml:space="preserve"> if you are revving too much.</w:t>
+        <w:t>Efficient Driving, could tell you if you are revving too much.</w:t>
       </w:r>
     </w:p>
     <w:p>
@@ -657,6 +818,7 @@
           </w:tcPr>
           <w:p>
             <w:r>
+              <w:lastRenderedPageBreak/>
               <w:t>Python is the recommended language to use with raspberry PI</w:t>
             </w:r>
           </w:p>
@@ -1362,6 +1524,119 @@
     </w:lvl>
   </w:abstractNum>
   <w:abstractNum w:abstractNumId="2">
+    <w:nsid w:val="11AC2A1C"/>
+    <w:multiLevelType w:val="hybridMultilevel"/>
+    <w:tmpl w:val="6D20CDE2"/>
+    <w:lvl w:ilvl="0" w:tplc="08090001">
+      <w:start w:val="1"/>
+      <w:numFmt w:val="bullet"/>
+      <w:lvlText w:val=""/>
+      <w:lvlJc w:val="left"/>
+      <w:pPr>
+        <w:ind w:left="765" w:hanging="360"/>
+      </w:pPr>
+      <w:rPr>
+        <w:rFonts w:ascii="Symbol" w:hAnsi="Symbol" w:hint="default"/>
+      </w:rPr>
+    </w:lvl>
+    <w:lvl w:ilvl="1" w:tplc="08090003" w:tentative="1">
+      <w:start w:val="1"/>
+      <w:numFmt w:val="bullet"/>
+      <w:lvlText w:val="o"/>
+      <w:lvlJc w:val="left"/>
+      <w:pPr>
+        <w:ind w:left="1485" w:hanging="360"/>
+      </w:pPr>
+      <w:rPr>
+        <w:rFonts w:ascii="Courier New" w:hAnsi="Courier New" w:cs="Courier New" w:hint="default"/>
+      </w:rPr>
+    </w:lvl>
+    <w:lvl w:ilvl="2" w:tplc="08090005" w:tentative="1">
+      <w:start w:val="1"/>
+      <w:numFmt w:val="bullet"/>
+      <w:lvlText w:val=""/>
+      <w:lvlJc w:val="left"/>
+      <w:pPr>
+        <w:ind w:left="2205" w:hanging="360"/>
+      </w:pPr>
+      <w:rPr>
+        <w:rFonts w:ascii="Wingdings" w:hAnsi="Wingdings" w:hint="default"/>
+      </w:rPr>
+    </w:lvl>
+    <w:lvl w:ilvl="3" w:tplc="08090001" w:tentative="1">
+      <w:start w:val="1"/>
+      <w:numFmt w:val="bullet"/>
+      <w:lvlText w:val=""/>
+      <w:lvlJc w:val="left"/>
+      <w:pPr>
+        <w:ind w:left="2925" w:hanging="360"/>
+      </w:pPr>
+      <w:rPr>
+        <w:rFonts w:ascii="Symbol" w:hAnsi="Symbol" w:hint="default"/>
+      </w:rPr>
+    </w:lvl>
+    <w:lvl w:ilvl="4" w:tplc="08090003" w:tentative="1">
+      <w:start w:val="1"/>
+      <w:numFmt w:val="bullet"/>
+      <w:lvlText w:val="o"/>
+      <w:lvlJc w:val="left"/>
+      <w:pPr>
+        <w:ind w:left="3645" w:hanging="360"/>
+      </w:pPr>
+      <w:rPr>
+        <w:rFonts w:ascii="Courier New" w:hAnsi="Courier New" w:cs="Courier New" w:hint="default"/>
+      </w:rPr>
+    </w:lvl>
+    <w:lvl w:ilvl="5" w:tplc="08090005" w:tentative="1">
+      <w:start w:val="1"/>
+      <w:numFmt w:val="bullet"/>
+      <w:lvlText w:val=""/>
+      <w:lvlJc w:val="left"/>
+      <w:pPr>
+        <w:ind w:left="4365" w:hanging="360"/>
+      </w:pPr>
+      <w:rPr>
+        <w:rFonts w:ascii="Wingdings" w:hAnsi="Wingdings" w:hint="default"/>
+      </w:rPr>
+    </w:lvl>
+    <w:lvl w:ilvl="6" w:tplc="08090001" w:tentative="1">
+      <w:start w:val="1"/>
+      <w:numFmt w:val="bullet"/>
+      <w:lvlText w:val=""/>
+      <w:lvlJc w:val="left"/>
+      <w:pPr>
+        <w:ind w:left="5085" w:hanging="360"/>
+      </w:pPr>
+      <w:rPr>
+        <w:rFonts w:ascii="Symbol" w:hAnsi="Symbol" w:hint="default"/>
+      </w:rPr>
+    </w:lvl>
+    <w:lvl w:ilvl="7" w:tplc="08090003" w:tentative="1">
+      <w:start w:val="1"/>
+      <w:numFmt w:val="bullet"/>
+      <w:lvlText w:val="o"/>
+      <w:lvlJc w:val="left"/>
+      <w:pPr>
+        <w:ind w:left="5805" w:hanging="360"/>
+      </w:pPr>
+      <w:rPr>
+        <w:rFonts w:ascii="Courier New" w:hAnsi="Courier New" w:cs="Courier New" w:hint="default"/>
+      </w:rPr>
+    </w:lvl>
+    <w:lvl w:ilvl="8" w:tplc="08090005" w:tentative="1">
+      <w:start w:val="1"/>
+      <w:numFmt w:val="bullet"/>
+      <w:lvlText w:val=""/>
+      <w:lvlJc w:val="left"/>
+      <w:pPr>
+        <w:ind w:left="6525" w:hanging="360"/>
+      </w:pPr>
+      <w:rPr>
+        <w:rFonts w:ascii="Wingdings" w:hAnsi="Wingdings" w:hint="default"/>
+      </w:rPr>
+    </w:lvl>
+  </w:abstractNum>
+  <w:abstractNum w:abstractNumId="3">
     <w:nsid w:val="24807570"/>
     <w:multiLevelType w:val="hybridMultilevel"/>
     <w:tmpl w:val="1084F880"/>
@@ -1474,7 +1749,7 @@
       </w:rPr>
     </w:lvl>
   </w:abstractNum>
-  <w:abstractNum w:abstractNumId="3">
+  <w:abstractNum w:abstractNumId="4">
     <w:nsid w:val="27521C64"/>
     <w:multiLevelType w:val="hybridMultilevel"/>
     <w:tmpl w:val="DB225790"/>
@@ -1560,7 +1835,7 @@
       </w:pPr>
     </w:lvl>
   </w:abstractNum>
-  <w:abstractNum w:abstractNumId="4">
+  <w:abstractNum w:abstractNumId="5">
     <w:nsid w:val="7D9D47AD"/>
     <w:multiLevelType w:val="hybridMultilevel"/>
     <w:tmpl w:val="756E75BA"/>
@@ -1647,21 +1922,32 @@
     </w:lvl>
   </w:abstractNum>
   <w:num w:numId="1">
-    <w:abstractNumId w:val="2"/>
+    <w:abstractNumId w:val="3"/>
   </w:num>
   <w:num w:numId="2">
     <w:abstractNumId w:val="1"/>
   </w:num>
   <w:num w:numId="3">
-    <w:abstractNumId w:val="4"/>
+    <w:abstractNumId w:val="5"/>
   </w:num>
   <w:num w:numId="4">
-    <w:abstractNumId w:val="3"/>
+    <w:abstractNumId w:val="4"/>
   </w:num>
   <w:num w:numId="5">
     <w:abstractNumId w:val="0"/>
   </w:num>
+  <w:num w:numId="6">
+    <w:abstractNumId w:val="2"/>
+  </w:num>
 </w:numbering>
+</file>
+
+<file path=word/people.xml><?xml version="1.0" encoding="utf-8"?>
+<w15:people xmlns:wpc="http://schemas.microsoft.com/office/word/2010/wordprocessingCanvas" xmlns:mc="http://schemas.openxmlformats.org/markup-compatibility/2006" xmlns:o="urn:schemas-microsoft-com:office:office" xmlns:r="http://schemas.openxmlformats.org/officeDocument/2006/relationships" xmlns:m="http://schemas.openxmlformats.org/officeDocument/2006/math" xmlns:v="urn:schemas-microsoft-com:vml" xmlns:wp14="http://schemas.microsoft.com/office/word/2010/wordprocessingDrawing" xmlns:wp="http://schemas.openxmlformats.org/drawingml/2006/wordprocessingDrawing" xmlns:w10="urn:schemas-microsoft-com:office:word" xmlns:w="http://schemas.openxmlformats.org/wordprocessingml/2006/main" xmlns:w14="http://schemas.microsoft.com/office/word/2010/wordml" xmlns:w15="http://schemas.microsoft.com/office/word/2012/wordml" xmlns:wpg="http://schemas.microsoft.com/office/word/2010/wordprocessingGroup" xmlns:wpi="http://schemas.microsoft.com/office/word/2010/wordprocessingInk" xmlns:wne="http://schemas.microsoft.com/office/word/2006/wordml" xmlns:wps="http://schemas.microsoft.com/office/word/2010/wordprocessingShape" mc:Ignorable="w14 w15 wp14">
+  <w15:person w15:author="Robert Rendell">
+    <w15:presenceInfo w15:providerId="AD" w15:userId="S-1-5-21-1060284298-1482476501-839522115-204963"/>
+  </w15:person>
+</w15:people>
 </file>
 
 <file path=word/styles.xml><?xml version="1.0" encoding="utf-8"?>

</xml_diff>